<commit_message>
Added meeting minutes and changed directory structure
Added subdirectory Documents/Minutes
Added minutes 2016-02-24
</commit_message>
<xml_diff>
--- a/Documents/architecture.docx
+++ b/Documents/architecture.docx
@@ -183,8 +183,8 @@
         </w:rPr>
         <w:drawing>
           <wp:inline distT="0" distB="0" distL="0" distR="0">
-            <wp:extent cx="2554014" cy="2688461"/>
-            <wp:effectExtent l="0" t="0" r="0" b="0"/>
+            <wp:extent cx="2165684" cy="2279689"/>
+            <wp:effectExtent l="0" t="0" r="6350" b="6350"/>
             <wp:docPr id="1" name="Picture 1" descr="A P2P virtual GUID ring."/>
             <wp:cNvGraphicFramePr>
               <a:graphicFrameLocks xmlns:a="http://schemas.openxmlformats.org/drawingml/2006/main" noChangeAspect="1"/>
@@ -214,7 +214,7 @@
                   <pic:spPr bwMode="auto">
                     <a:xfrm>
                       <a:off x="0" y="0"/>
-                      <a:ext cx="2587602" cy="2723817"/>
+                      <a:ext cx="2201839" cy="2317747"/>
                     </a:xfrm>
                     <a:prstGeom prst="rect">
                       <a:avLst/>
@@ -236,8 +236,8 @@
         </w:rPr>
         <w:drawing>
           <wp:inline distT="0" distB="0" distL="0" distR="0">
-            <wp:extent cx="2490952" cy="2598669"/>
-            <wp:effectExtent l="0" t="0" r="5080" b="0"/>
+            <wp:extent cx="2098980" cy="2189748"/>
+            <wp:effectExtent l="0" t="0" r="0" b="1270"/>
             <wp:docPr id="2" name="Picture 2" descr="A peer routing table with references to other nodes in the P2P network."/>
             <wp:cNvGraphicFramePr>
               <a:graphicFrameLocks xmlns:a="http://schemas.openxmlformats.org/drawingml/2006/main" noChangeAspect="1"/>
@@ -267,7 +267,7 @@
                   <pic:spPr bwMode="auto">
                     <a:xfrm>
                       <a:off x="0" y="0"/>
-                      <a:ext cx="2533280" cy="2642828"/>
+                      <a:ext cx="2147585" cy="2240455"/>
                     </a:xfrm>
                     <a:prstGeom prst="rect">
                       <a:avLst/>
@@ -787,6 +787,493 @@
           <w:szCs w:val="24"/>
         </w:rPr>
       </w:pPr>
+    </w:p>
+    <w:p>
+      <w:pPr>
+        <w:rPr>
+          <w:sz w:val="24"/>
+          <w:szCs w:val="24"/>
+        </w:rPr>
+      </w:pPr>
+    </w:p>
+    <w:p>
+      <w:pPr>
+        <w:rPr>
+          <w:sz w:val="24"/>
+          <w:szCs w:val="24"/>
+        </w:rPr>
+      </w:pPr>
+    </w:p>
+    <w:p>
+      <w:pPr>
+        <w:rPr>
+          <w:sz w:val="24"/>
+          <w:szCs w:val="24"/>
+        </w:rPr>
+      </w:pPr>
+    </w:p>
+    <w:p>
+      <w:pPr>
+        <w:rPr>
+          <w:sz w:val="24"/>
+          <w:szCs w:val="24"/>
+        </w:rPr>
+      </w:pPr>
+    </w:p>
+    <w:p>
+      <w:pPr>
+        <w:rPr>
+          <w:sz w:val="24"/>
+          <w:szCs w:val="24"/>
+        </w:rPr>
+      </w:pPr>
+    </w:p>
+    <w:p>
+      <w:pPr>
+        <w:rPr>
+          <w:sz w:val="24"/>
+          <w:szCs w:val="24"/>
+        </w:rPr>
+      </w:pPr>
+    </w:p>
+    <w:p>
+      <w:pPr>
+        <w:pStyle w:val="ListParagraph"/>
+        <w:numPr>
+          <w:ilvl w:val="0"/>
+          <w:numId w:val="1"/>
+        </w:numPr>
+        <w:rPr>
+          <w:sz w:val="24"/>
+          <w:szCs w:val="24"/>
+        </w:rPr>
+      </w:pPr>
+      <w:r>
+        <w:rPr>
+          <w:sz w:val="24"/>
+          <w:szCs w:val="24"/>
+        </w:rPr>
+        <w:t>Finding peers</w:t>
+      </w:r>
+    </w:p>
+    <w:p>
+      <w:pPr>
+        <w:rPr>
+          <w:sz w:val="24"/>
+          <w:szCs w:val="24"/>
+        </w:rPr>
+      </w:pPr>
+      <w:r>
+        <w:rPr>
+          <w:noProof/>
+          <w:sz w:val="24"/>
+          <w:szCs w:val="24"/>
+        </w:rPr>
+        <w:lastRenderedPageBreak/>
+        <mc:AlternateContent>
+          <mc:Choice Requires="wps">
+            <w:drawing>
+              <wp:anchor distT="45720" distB="45720" distL="114300" distR="114300" simplePos="0" relativeHeight="251659264" behindDoc="0" locked="0" layoutInCell="1" allowOverlap="1" wp14:anchorId="7D83B266" wp14:editId="405FEE2A">
+                <wp:simplePos x="0" y="0"/>
+                <wp:positionH relativeFrom="margin">
+                  <wp:posOffset>3070860</wp:posOffset>
+                </wp:positionH>
+                <wp:positionV relativeFrom="paragraph">
+                  <wp:posOffset>516255</wp:posOffset>
+                </wp:positionV>
+                <wp:extent cx="2360930" cy="1404620"/>
+                <wp:effectExtent l="0" t="0" r="3810" b="1270"/>
+                <wp:wrapSquare wrapText="bothSides"/>
+                <wp:docPr id="217" name="Text Box 2"/>
+                <wp:cNvGraphicFramePr>
+                  <a:graphicFrameLocks xmlns:a="http://schemas.openxmlformats.org/drawingml/2006/main"/>
+                </wp:cNvGraphicFramePr>
+                <a:graphic xmlns:a="http://schemas.openxmlformats.org/drawingml/2006/main">
+                  <a:graphicData uri="http://schemas.microsoft.com/office/word/2010/wordprocessingShape">
+                    <wps:wsp>
+                      <wps:cNvSpPr txBox="1">
+                        <a:spLocks noChangeArrowheads="1"/>
+                      </wps:cNvSpPr>
+                      <wps:spPr bwMode="auto">
+                        <a:xfrm>
+                          <a:off x="0" y="0"/>
+                          <a:ext cx="2360930" cy="1404620"/>
+                        </a:xfrm>
+                        <a:prstGeom prst="rect">
+                          <a:avLst/>
+                        </a:prstGeom>
+                        <a:solidFill>
+                          <a:srgbClr val="FFFFFF"/>
+                        </a:solidFill>
+                        <a:ln w="9525">
+                          <a:noFill/>
+                          <a:miter lim="800000"/>
+                          <a:headEnd/>
+                          <a:tailEnd/>
+                        </a:ln>
+                      </wps:spPr>
+                      <wps:txbx>
+                        <w:txbxContent>
+                          <w:p>
+                            <w:r>
+                              <w:t xml:space="preserve">Peer 0 trying to find peer 15. It only takes </w:t>
+                            </w:r>
+                            <w:proofErr w:type="gramStart"/>
+                            <w:r>
+                              <w:t>log(</w:t>
+                            </w:r>
+                            <w:proofErr w:type="gramEnd"/>
+                            <w:r>
+                              <w:t>n) steps</w:t>
+                            </w:r>
+                          </w:p>
+                        </w:txbxContent>
+                      </wps:txbx>
+                      <wps:bodyPr rot="0" vert="horz" wrap="square" lIns="91440" tIns="45720" rIns="91440" bIns="45720" anchor="t" anchorCtr="0">
+                        <a:spAutoFit/>
+                      </wps:bodyPr>
+                    </wps:wsp>
+                  </a:graphicData>
+                </a:graphic>
+                <wp14:sizeRelH relativeFrom="margin">
+                  <wp14:pctWidth>40000</wp14:pctWidth>
+                </wp14:sizeRelH>
+                <wp14:sizeRelV relativeFrom="margin">
+                  <wp14:pctHeight>20000</wp14:pctHeight>
+                </wp14:sizeRelV>
+              </wp:anchor>
+            </w:drawing>
+          </mc:Choice>
+          <mc:Fallback>
+            <w:pict>
+              <v:shapetype w14:anchorId="7D83B266" id="_x0000_t202" coordsize="21600,21600" o:spt="202" path="m,l,21600r21600,l21600,xe">
+                <v:stroke joinstyle="miter"/>
+                <v:path gradientshapeok="t" o:connecttype="rect"/>
+              </v:shapetype>
+              <v:shape id="Text Box 2" o:spid="_x0000_s1026" type="#_x0000_t202" style="position:absolute;margin-left:241.8pt;margin-top:40.65pt;width:185.9pt;height:110.6pt;z-index:251659264;visibility:visible;mso-wrap-style:square;mso-width-percent:400;mso-height-percent:200;mso-wrap-distance-left:9pt;mso-wrap-distance-top:3.6pt;mso-wrap-distance-right:9pt;mso-wrap-distance-bottom:3.6pt;mso-position-horizontal:absolute;mso-position-horizontal-relative:margin;mso-position-vertical:absolute;mso-position-vertical-relative:text;mso-width-percent:400;mso-height-percent:200;mso-width-relative:margin;mso-height-relative:margin;v-text-anchor:top" o:gfxdata="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" stroked="f">
+                <v:textbox style="mso-fit-shape-to-text:t">
+                  <w:txbxContent>
+                    <w:p>
+                      <w:r>
+                        <w:t xml:space="preserve">Peer 0 trying to find peer 15. It only takes </w:t>
+                      </w:r>
+                      <w:proofErr w:type="gramStart"/>
+                      <w:r>
+                        <w:t>log(</w:t>
+                      </w:r>
+                      <w:proofErr w:type="gramEnd"/>
+                      <w:r>
+                        <w:t>n) steps</w:t>
+                      </w:r>
+                    </w:p>
+                  </w:txbxContent>
+                </v:textbox>
+                <w10:wrap type="square" anchorx="margin"/>
+              </v:shape>
+            </w:pict>
+          </mc:Fallback>
+        </mc:AlternateContent>
+      </w:r>
+      <w:r>
+        <w:rPr>
+          <w:noProof/>
+        </w:rPr>
+        <w:drawing>
+          <wp:inline distT="0" distB="0" distL="0" distR="0">
+            <wp:extent cx="1973179" cy="2088019"/>
+            <wp:effectExtent l="0" t="0" r="8255" b="7620"/>
+            <wp:docPr id="3" name="Picture 3" descr="Peer 0 finds peer 15 in a Kademlia network."/>
+            <wp:cNvGraphicFramePr>
+              <a:graphicFrameLocks xmlns:a="http://schemas.openxmlformats.org/drawingml/2006/main" noChangeAspect="1"/>
+            </wp:cNvGraphicFramePr>
+            <a:graphic xmlns:a="http://schemas.openxmlformats.org/drawingml/2006/main">
+              <a:graphicData uri="http://schemas.openxmlformats.org/drawingml/2006/picture">
+                <pic:pic xmlns:pic="http://schemas.openxmlformats.org/drawingml/2006/picture">
+                  <pic:nvPicPr>
+                    <pic:cNvPr id="0" name="Picture 1" descr="Peer 0 finds peer 15 in a Kademlia network."/>
+                    <pic:cNvPicPr>
+                      <a:picLocks noChangeAspect="1" noChangeArrowheads="1"/>
+                    </pic:cNvPicPr>
+                  </pic:nvPicPr>
+                  <pic:blipFill>
+                    <a:blip r:embed="rId8">
+                      <a:extLst>
+                        <a:ext uri="{28A0092B-C50C-407E-A947-70E740481C1C}">
+                          <a14:useLocalDpi xmlns:a14="http://schemas.microsoft.com/office/drawing/2010/main" val="0"/>
+                        </a:ext>
+                      </a:extLst>
+                    </a:blip>
+                    <a:srcRect/>
+                    <a:stretch>
+                      <a:fillRect/>
+                    </a:stretch>
+                  </pic:blipFill>
+                  <pic:spPr bwMode="auto">
+                    <a:xfrm>
+                      <a:off x="0" y="0"/>
+                      <a:ext cx="1993052" cy="2109049"/>
+                    </a:xfrm>
+                    <a:prstGeom prst="rect">
+                      <a:avLst/>
+                    </a:prstGeom>
+                    <a:noFill/>
+                    <a:ln>
+                      <a:noFill/>
+                    </a:ln>
+                  </pic:spPr>
+                </pic:pic>
+              </a:graphicData>
+            </a:graphic>
+          </wp:inline>
+        </w:drawing>
+      </w:r>
+    </w:p>
+    <w:p>
+      <w:pPr>
+        <w:pStyle w:val="ListParagraph"/>
+        <w:numPr>
+          <w:ilvl w:val="0"/>
+          <w:numId w:val="1"/>
+        </w:numPr>
+        <w:rPr>
+          <w:sz w:val="24"/>
+          <w:szCs w:val="24"/>
+        </w:rPr>
+      </w:pPr>
+      <w:r>
+        <w:rPr>
+          <w:sz w:val="24"/>
+          <w:szCs w:val="24"/>
+        </w:rPr>
+        <w:t>Booting and joining a P2P network</w:t>
+      </w:r>
+    </w:p>
+    <w:p>
+      <w:pPr>
+        <w:spacing w:before="100" w:beforeAutospacing="1" w:after="100" w:afterAutospacing="1" w:line="240" w:lineRule="auto"/>
+        <w:ind w:left="360"/>
+        <w:rPr>
+          <w:rFonts w:ascii="Times New Roman" w:eastAsia="Times New Roman" w:hAnsi="Times New Roman" w:cs="Times New Roman"/>
+          <w:sz w:val="24"/>
+          <w:szCs w:val="24"/>
+        </w:rPr>
+      </w:pPr>
+      <w:r>
+        <w:rPr>
+          <w:rFonts w:ascii="Times New Roman" w:eastAsia="Times New Roman" w:hAnsi="Times New Roman" w:cs="Times New Roman"/>
+          <w:sz w:val="24"/>
+          <w:szCs w:val="24"/>
+        </w:rPr>
+        <w:t xml:space="preserve">The first peer to join the network apart from the boot peer, will connect to the boot peer and send a "join" message. The boot peer responds with </w:t>
+      </w:r>
+      <w:r>
+        <w:rPr>
+          <w:rFonts w:ascii="Times New Roman" w:eastAsia="Times New Roman" w:hAnsi="Times New Roman" w:cs="Times New Roman"/>
+          <w:sz w:val="24"/>
+          <w:szCs w:val="24"/>
+        </w:rPr>
+        <w:t>a new GUID to the joining peer.</w:t>
+      </w:r>
+    </w:p>
+    <w:tbl>
+      <w:tblPr>
+        <w:tblW w:w="3478" w:type="dxa"/>
+        <w:jc w:val="center"/>
+        <w:tblCellSpacing w:w="15" w:type="dxa"/>
+        <w:tblCellMar>
+          <w:top w:w="150" w:type="dxa"/>
+          <w:left w:w="150" w:type="dxa"/>
+          <w:bottom w:w="150" w:type="dxa"/>
+          <w:right w:w="150" w:type="dxa"/>
+        </w:tblCellMar>
+        <w:tblLook w:val="04A0" w:firstRow="1" w:lastRow="0" w:firstColumn="1" w:lastColumn="0" w:noHBand="0" w:noVBand="1"/>
+      </w:tblPr>
+      <w:tblGrid>
+        <w:gridCol w:w="3478"/>
+      </w:tblGrid>
+      <w:tr>
+        <w:trPr>
+          <w:trHeight w:val="786"/>
+          <w:tblCellSpacing w:w="15" w:type="dxa"/>
+          <w:jc w:val="center"/>
+        </w:trPr>
+        <w:tc>
+          <w:tcPr>
+            <w:tcW w:w="0" w:type="auto"/>
+            <w:vAlign w:val="center"/>
+            <w:hideMark/>
+          </w:tcPr>
+          <w:p>
+            <w:pPr>
+              <w:spacing w:after="0" w:line="240" w:lineRule="auto"/>
+              <w:jc w:val="center"/>
+              <w:rPr>
+                <w:rFonts w:ascii="Times New Roman" w:eastAsia="Times New Roman" w:hAnsi="Times New Roman" w:cs="Times New Roman"/>
+                <w:sz w:val="24"/>
+                <w:szCs w:val="24"/>
+              </w:rPr>
+            </w:pPr>
+            <w:r>
+              <w:rPr>
+                <w:rFonts w:ascii="Times New Roman" w:eastAsia="Times New Roman" w:hAnsi="Times New Roman" w:cs="Times New Roman"/>
+                <w:noProof/>
+                <w:sz w:val="24"/>
+                <w:szCs w:val="24"/>
+              </w:rPr>
+              <w:drawing>
+                <wp:inline distT="0" distB="0" distL="0" distR="0">
+                  <wp:extent cx="1685925" cy="857751"/>
+                  <wp:effectExtent l="0" t="0" r="0" b="0"/>
+                  <wp:docPr id="4" name="Picture 4" descr="A peer contacting the boot peer to join the network."/>
+                  <wp:cNvGraphicFramePr>
+                    <a:graphicFrameLocks xmlns:a="http://schemas.openxmlformats.org/drawingml/2006/main" noChangeAspect="1"/>
+                  </wp:cNvGraphicFramePr>
+                  <a:graphic xmlns:a="http://schemas.openxmlformats.org/drawingml/2006/main">
+                    <a:graphicData uri="http://schemas.openxmlformats.org/drawingml/2006/picture">
+                      <pic:pic xmlns:pic="http://schemas.openxmlformats.org/drawingml/2006/picture">
+                        <pic:nvPicPr>
+                          <pic:cNvPr id="0" name="Picture 3" descr="A peer contacting the boot peer to join the network."/>
+                          <pic:cNvPicPr>
+                            <a:picLocks noChangeAspect="1" noChangeArrowheads="1"/>
+                          </pic:cNvPicPr>
+                        </pic:nvPicPr>
+                        <pic:blipFill>
+                          <a:blip r:embed="rId9">
+                            <a:extLst>
+                              <a:ext uri="{28A0092B-C50C-407E-A947-70E740481C1C}">
+                                <a14:useLocalDpi xmlns:a14="http://schemas.microsoft.com/office/drawing/2010/main" val="0"/>
+                              </a:ext>
+                            </a:extLst>
+                          </a:blip>
+                          <a:srcRect/>
+                          <a:stretch>
+                            <a:fillRect/>
+                          </a:stretch>
+                        </pic:blipFill>
+                        <pic:spPr bwMode="auto">
+                          <a:xfrm>
+                            <a:off x="0" y="0"/>
+                            <a:ext cx="1722971" cy="876599"/>
+                          </a:xfrm>
+                          <a:prstGeom prst="rect">
+                            <a:avLst/>
+                          </a:prstGeom>
+                          <a:noFill/>
+                          <a:ln>
+                            <a:noFill/>
+                          </a:ln>
+                        </pic:spPr>
+                      </pic:pic>
+                    </a:graphicData>
+                  </a:graphic>
+                </wp:inline>
+              </w:drawing>
+            </w:r>
+          </w:p>
+        </w:tc>
+      </w:tr>
+    </w:tbl>
+    <w:p>
+      <w:pPr>
+        <w:pStyle w:val="NormalWeb"/>
+        <w:ind w:left="360"/>
+      </w:pPr>
+      <w:r>
+        <w:t xml:space="preserve">When a peer no longer wants to be part of a P2P network, it will send a "leave" request to all peers in its routing table. Thus, each of these peers can remove the leaving peer from their routing table. </w:t>
+      </w:r>
+    </w:p>
+    <w:tbl>
+      <w:tblPr>
+        <w:tblW w:w="0" w:type="auto"/>
+        <w:jc w:val="center"/>
+        <w:tblCellSpacing w:w="15" w:type="dxa"/>
+        <w:tblCellMar>
+          <w:top w:w="150" w:type="dxa"/>
+          <w:left w:w="150" w:type="dxa"/>
+          <w:bottom w:w="150" w:type="dxa"/>
+          <w:right w:w="150" w:type="dxa"/>
+        </w:tblCellMar>
+        <w:tblLook w:val="04A0" w:firstRow="1" w:lastRow="0" w:firstColumn="1" w:lastColumn="0" w:noHBand="0" w:noVBand="1"/>
+      </w:tblPr>
+      <w:tblGrid>
+        <w:gridCol w:w="3846"/>
+      </w:tblGrid>
+      <w:tr>
+        <w:trPr>
+          <w:tblCellSpacing w:w="15" w:type="dxa"/>
+          <w:jc w:val="center"/>
+        </w:trPr>
+        <w:tc>
+          <w:tcPr>
+            <w:tcW w:w="0" w:type="auto"/>
+            <w:vAlign w:val="center"/>
+            <w:hideMark/>
+          </w:tcPr>
+          <w:p>
+            <w:r>
+              <w:rPr>
+                <w:noProof/>
+              </w:rPr>
+              <w:drawing>
+                <wp:inline distT="0" distB="0" distL="0" distR="0">
+                  <wp:extent cx="2213810" cy="2180685"/>
+                  <wp:effectExtent l="0" t="0" r="0" b="0"/>
+                  <wp:docPr id="5" name="Picture 5" descr="A leaving peer sends leave messages to all peers in its routing table."/>
+                  <wp:cNvGraphicFramePr>
+                    <a:graphicFrameLocks xmlns:a="http://schemas.openxmlformats.org/drawingml/2006/main" noChangeAspect="1"/>
+                  </wp:cNvGraphicFramePr>
+                  <a:graphic xmlns:a="http://schemas.openxmlformats.org/drawingml/2006/main">
+                    <a:graphicData uri="http://schemas.openxmlformats.org/drawingml/2006/picture">
+                      <pic:pic xmlns:pic="http://schemas.openxmlformats.org/drawingml/2006/picture">
+                        <pic:nvPicPr>
+                          <pic:cNvPr id="0" name="Picture 5" descr="A leaving peer sends leave messages to all peers in its routing table."/>
+                          <pic:cNvPicPr>
+                            <a:picLocks noChangeAspect="1" noChangeArrowheads="1"/>
+                          </pic:cNvPicPr>
+                        </pic:nvPicPr>
+                        <pic:blipFill>
+                          <a:blip r:embed="rId10">
+                            <a:extLst>
+                              <a:ext uri="{28A0092B-C50C-407E-A947-70E740481C1C}">
+                                <a14:useLocalDpi xmlns:a14="http://schemas.microsoft.com/office/drawing/2010/main" val="0"/>
+                              </a:ext>
+                            </a:extLst>
+                          </a:blip>
+                          <a:srcRect/>
+                          <a:stretch>
+                            <a:fillRect/>
+                          </a:stretch>
+                        </pic:blipFill>
+                        <pic:spPr bwMode="auto">
+                          <a:xfrm>
+                            <a:off x="0" y="0"/>
+                            <a:ext cx="2222196" cy="2188945"/>
+                          </a:xfrm>
+                          <a:prstGeom prst="rect">
+                            <a:avLst/>
+                          </a:prstGeom>
+                          <a:noFill/>
+                          <a:ln>
+                            <a:noFill/>
+                          </a:ln>
+                        </pic:spPr>
+                      </pic:pic>
+                    </a:graphicData>
+                  </a:graphic>
+                </wp:inline>
+              </w:drawing>
+            </w:r>
+          </w:p>
+        </w:tc>
+      </w:tr>
+    </w:tbl>
+    <w:p>
+      <w:pPr>
+        <w:pStyle w:val="NormalWeb"/>
+      </w:pPr>
+      <w:r>
+        <w:t xml:space="preserve">Once a "leave" message has been send to all peers in the leaving peers routing table, the peer can safely close down all network connections, and shut down. </w:t>
+      </w:r>
       <w:bookmarkStart w:id="0" w:name="_GoBack"/>
       <w:bookmarkEnd w:id="0"/>
     </w:p>
@@ -1383,6 +1870,46 @@
     <w:name w:val="Normal"/>
     <w:qFormat/>
   </w:style>
+  <w:style w:type="paragraph" w:styleId="Heading1">
+    <w:name w:val="heading 1"/>
+    <w:basedOn w:val="Normal"/>
+    <w:next w:val="Normal"/>
+    <w:link w:val="Heading1Char"/>
+    <w:uiPriority w:val="9"/>
+    <w:qFormat/>
+    <w:rsid w:val="002B0E29"/>
+    <w:pPr>
+      <w:keepNext/>
+      <w:keepLines/>
+      <w:spacing w:before="240" w:after="0"/>
+      <w:outlineLvl w:val="0"/>
+    </w:pPr>
+    <w:rPr>
+      <w:rFonts w:asciiTheme="majorHAnsi" w:eastAsiaTheme="majorEastAsia" w:hAnsiTheme="majorHAnsi" w:cstheme="majorBidi"/>
+      <w:color w:val="2E74B5" w:themeColor="accent1" w:themeShade="BF"/>
+      <w:sz w:val="32"/>
+      <w:szCs w:val="32"/>
+    </w:rPr>
+  </w:style>
+  <w:style w:type="paragraph" w:styleId="Heading2">
+    <w:name w:val="heading 2"/>
+    <w:basedOn w:val="Normal"/>
+    <w:link w:val="Heading2Char"/>
+    <w:uiPriority w:val="9"/>
+    <w:qFormat/>
+    <w:rsid w:val="002B0E29"/>
+    <w:pPr>
+      <w:spacing w:before="100" w:beforeAutospacing="1" w:after="100" w:afterAutospacing="1" w:line="240" w:lineRule="auto"/>
+      <w:outlineLvl w:val="1"/>
+    </w:pPr>
+    <w:rPr>
+      <w:rFonts w:ascii="Times New Roman" w:eastAsia="Times New Roman" w:hAnsi="Times New Roman" w:cs="Times New Roman"/>
+      <w:b/>
+      <w:bCs/>
+      <w:sz w:val="36"/>
+      <w:szCs w:val="36"/>
+    </w:rPr>
+  </w:style>
   <w:style w:type="character" w:default="1" w:styleId="DefaultParagraphFont">
     <w:name w:val="Default Paragraph Font"/>
     <w:uiPriority w:val="1"/>
@@ -1420,6 +1947,48 @@
       <w:ind w:left="720"/>
       <w:contextualSpacing/>
     </w:pPr>
+  </w:style>
+  <w:style w:type="character" w:customStyle="1" w:styleId="Heading2Char">
+    <w:name w:val="Heading 2 Char"/>
+    <w:basedOn w:val="DefaultParagraphFont"/>
+    <w:link w:val="Heading2"/>
+    <w:uiPriority w:val="9"/>
+    <w:rsid w:val="002B0E29"/>
+    <w:rPr>
+      <w:rFonts w:ascii="Times New Roman" w:eastAsia="Times New Roman" w:hAnsi="Times New Roman" w:cs="Times New Roman"/>
+      <w:b/>
+      <w:bCs/>
+      <w:sz w:val="36"/>
+      <w:szCs w:val="36"/>
+    </w:rPr>
+  </w:style>
+  <w:style w:type="paragraph" w:styleId="NormalWeb">
+    <w:name w:val="Normal (Web)"/>
+    <w:basedOn w:val="Normal"/>
+    <w:uiPriority w:val="99"/>
+    <w:unhideWhenUsed/>
+    <w:rsid w:val="002B0E29"/>
+    <w:pPr>
+      <w:spacing w:before="100" w:beforeAutospacing="1" w:after="100" w:afterAutospacing="1" w:line="240" w:lineRule="auto"/>
+    </w:pPr>
+    <w:rPr>
+      <w:rFonts w:ascii="Times New Roman" w:eastAsia="Times New Roman" w:hAnsi="Times New Roman" w:cs="Times New Roman"/>
+      <w:sz w:val="24"/>
+      <w:szCs w:val="24"/>
+    </w:rPr>
+  </w:style>
+  <w:style w:type="character" w:customStyle="1" w:styleId="Heading1Char">
+    <w:name w:val="Heading 1 Char"/>
+    <w:basedOn w:val="DefaultParagraphFont"/>
+    <w:link w:val="Heading1"/>
+    <w:uiPriority w:val="9"/>
+    <w:rsid w:val="002B0E29"/>
+    <w:rPr>
+      <w:rFonts w:asciiTheme="majorHAnsi" w:eastAsiaTheme="majorEastAsia" w:hAnsiTheme="majorHAnsi" w:cstheme="majorBidi"/>
+      <w:color w:val="2E74B5" w:themeColor="accent1" w:themeShade="BF"/>
+      <w:sz w:val="32"/>
+      <w:szCs w:val="32"/>
+    </w:rPr>
   </w:style>
 </w:styles>
 </file>
@@ -1690,7 +2259,7 @@
 </file>
 
 <file path=customXml/itemProps1.xml><?xml version="1.0" encoding="utf-8"?>
-<ds:datastoreItem xmlns:ds="http://schemas.openxmlformats.org/officeDocument/2006/customXml" ds:itemID="{66A10926-E29C-423B-A0FA-9203B6EE3901}">
+<ds:datastoreItem xmlns:ds="http://schemas.openxmlformats.org/officeDocument/2006/customXml" ds:itemID="{CE29FD0B-94BF-410F-B0A3-28A82365F47B}">
   <ds:schemaRefs>
     <ds:schemaRef ds:uri="http://schemas.openxmlformats.org/officeDocument/2006/bibliography"/>
   </ds:schemaRefs>

</xml_diff>

<commit_message>
Added proposal doc and presentation
</commit_message>
<xml_diff>
--- a/Documents/architecture.docx
+++ b/Documents/architecture.docx
@@ -177,6 +177,13 @@
           <w:szCs w:val="24"/>
         </w:rPr>
       </w:pPr>
+      <w:r>
+        <w:rPr>
+          <w:sz w:val="24"/>
+          <w:szCs w:val="24"/>
+        </w:rPr>
+        <w:softHyphen/>
+      </w:r>
       <w:r>
         <w:rPr>
           <w:noProof/>
@@ -283,6 +290,8 @@
           </wp:inline>
         </w:drawing>
       </w:r>
+      <w:bookmarkStart w:id="0" w:name="_GoBack"/>
+      <w:bookmarkEnd w:id="0"/>
     </w:p>
     <w:tbl>
       <w:tblPr>
@@ -1274,8 +1283,6 @@
       <w:r>
         <w:t xml:space="preserve">Once a "leave" message has been send to all peers in the leaving peers routing table, the peer can safely close down all network connections, and shut down. </w:t>
       </w:r>
-      <w:bookmarkStart w:id="0" w:name="_GoBack"/>
-      <w:bookmarkEnd w:id="0"/>
     </w:p>
     <w:sectPr>
       <w:pgSz w:w="12240" w:h="15840"/>
@@ -2259,7 +2266,7 @@
 </file>
 
 <file path=customXml/itemProps1.xml><?xml version="1.0" encoding="utf-8"?>
-<ds:datastoreItem xmlns:ds="http://schemas.openxmlformats.org/officeDocument/2006/customXml" ds:itemID="{CE29FD0B-94BF-410F-B0A3-28A82365F47B}">
+<ds:datastoreItem xmlns:ds="http://schemas.openxmlformats.org/officeDocument/2006/customXml" ds:itemID="{89C5E197-5305-4CE2-9C14-CAE0E39A74F7}">
   <ds:schemaRefs>
     <ds:schemaRef ds:uri="http://schemas.openxmlformats.org/officeDocument/2006/bibliography"/>
   </ds:schemaRefs>

</xml_diff>